<commit_message>
Trabajando en la practica de Sistemas, permisis de windows en red t6
</commit_message>
<xml_diff>
--- a/SistemasInf/Ev2/UD 6 Grupos de trabajo w10/EVALUABLE T6 Enunciado.docx
+++ b/SistemasInf/Ev2/UD 6 Grupos de trabajo w10/EVALUABLE T6 Enunciado.docx
@@ -14,29 +14,8 @@
           <w:lang w:eastAsia="es-ES"/>
         </w:rPr>
       </w:pPr>
-      <w:r>
-        <w:rPr>
-          <w:rFonts w:ascii="Arial" w:eastAsia="Times New Roman" w:hAnsi="Arial" w:cs="Arial"/>
-          <w:color w:val="333333"/>
-          <w:sz w:val="40"/>
-          <w:szCs w:val="40"/>
-          <w:lang w:eastAsia="es-ES"/>
-        </w:rPr>
-        <w:br/>
-      </w:r>
-    </w:p>
-    <w:p>
-      <w:pPr>
-        <w:shd w:val="clear" w:color="auto" w:fill="FFFFFF"/>
-        <w:spacing w:after="0" w:line="240" w:lineRule="auto"/>
-        <w:rPr>
-          <w:rFonts w:ascii="Arial" w:eastAsia="Times New Roman" w:hAnsi="Arial" w:cs="Arial"/>
-          <w:color w:val="333333"/>
-          <w:sz w:val="40"/>
-          <w:szCs w:val="40"/>
-          <w:lang w:eastAsia="es-ES"/>
-        </w:rPr>
-      </w:pPr>
+      <w:bookmarkStart w:id="0" w:name="_GoBack"/>
+      <w:bookmarkEnd w:id="0"/>
     </w:p>
     <w:p>
       <w:pPr>
@@ -289,17 +268,7 @@
           <w:color w:val="333333"/>
           <w:lang w:eastAsia="es-ES"/>
         </w:rPr>
-        <w:t>, donde estarían todos los usuarios con acceso a los proyectos, Usu1 a Usu10 y los ejecutivos. Para el tema de los ajenos no sería necesario ningún grupo, bastaría con eliminar a los grupos Usuarios y Usuarios autentificados de los permisos de las carpetas, los perm</w:t>
-      </w:r>
-      <w:bookmarkStart w:id="0" w:name="_GoBack"/>
-      <w:bookmarkEnd w:id="0"/>
-      <w:r>
-        <w:rPr>
-          <w:rFonts w:ascii="Arial" w:eastAsia="Times New Roman" w:hAnsi="Arial" w:cs="Arial"/>
-          <w:color w:val="333333"/>
-          <w:lang w:eastAsia="es-ES"/>
-        </w:rPr>
-        <w:t>isos como hemos comentado funcionan como lista blanca, es decir aquellos usuarios o grupos que no están en la lista de permisos no tiene acceso al objeto, no es correcto denegar permisos.</w:t>
+        <w:t>, donde estarían todos los usuarios con acceso a los proyectos, Usu1 a Usu10 y los ejecutivos. Para el tema de los ajenos no sería necesario ningún grupo, bastaría con eliminar a los grupos Usuarios y Usuarios autentificados de los permisos de las carpetas, los permisos como hemos comentado funcionan como lista blanca, es decir aquellos usuarios o grupos que no están en la lista de permisos no tiene acceso al objeto, no es correcto denegar permisos.</w:t>
       </w:r>
     </w:p>
     <w:p>
@@ -407,7 +376,6 @@
           <w:color w:val="333333"/>
           <w:lang w:eastAsia="es-ES"/>
         </w:rPr>
-        <w:lastRenderedPageBreak/>
         <w:t>Jorge</w:t>
       </w:r>
     </w:p>

</xml_diff>